<commit_message>
Update CS 157 A - Team 6 - Project proposal.docx
- Change format rev.2
</commit_message>
<xml_diff>
--- a/Documentations/CS 157 A - Team 6 - Project proposal.docx
+++ b/Documentations/CS 157 A - Team 6 - Project proposal.docx
@@ -255,7 +255,7 @@
     </w:p>
     <w:p>
       <w:pPr>
-        <w:spacing w:line="360" w:lineRule="auto"/>
+        <w:spacing w:line="480" w:lineRule="auto"/>
         <w:jc w:val="both"/>
         <w:rPr>
           <w:rFonts w:ascii="Times New Roman" w:eastAsia="Times New Roman" w:hAnsi="Times New Roman" w:cs="Times New Roman"/>
@@ -285,7 +285,7 @@
     </w:p>
     <w:p>
       <w:pPr>
-        <w:spacing w:line="360" w:lineRule="auto"/>
+        <w:spacing w:line="480" w:lineRule="auto"/>
         <w:jc w:val="both"/>
         <w:rPr>
           <w:rFonts w:ascii="Times New Roman" w:eastAsia="Times New Roman" w:hAnsi="Times New Roman" w:cs="Times New Roman"/>
@@ -302,7 +302,7 @@
           <w:ilvl w:val="0"/>
           <w:numId w:val="1"/>
         </w:numPr>
-        <w:spacing w:line="360" w:lineRule="auto"/>
+        <w:spacing w:line="480" w:lineRule="auto"/>
         <w:jc w:val="both"/>
         <w:rPr>
           <w:rFonts w:ascii="Times New Roman" w:eastAsia="Times New Roman" w:hAnsi="Times New Roman" w:cs="Times New Roman"/>
@@ -327,7 +327,7 @@
           <w:ilvl w:val="0"/>
           <w:numId w:val="11"/>
         </w:numPr>
-        <w:spacing w:line="360" w:lineRule="auto"/>
+        <w:spacing w:line="480" w:lineRule="auto"/>
         <w:jc w:val="both"/>
         <w:rPr>
           <w:rFonts w:ascii="Times New Roman" w:eastAsia="Times New Roman" w:hAnsi="Times New Roman" w:cs="Times New Roman"/>
@@ -352,7 +352,7 @@
           <w:ilvl w:val="0"/>
           <w:numId w:val="11"/>
         </w:numPr>
-        <w:spacing w:line="360" w:lineRule="auto"/>
+        <w:spacing w:line="480" w:lineRule="auto"/>
         <w:jc w:val="both"/>
         <w:rPr>
           <w:rFonts w:ascii="Times New Roman" w:eastAsia="Times New Roman" w:hAnsi="Times New Roman" w:cs="Times New Roman"/>
@@ -377,7 +377,7 @@
           <w:ilvl w:val="0"/>
           <w:numId w:val="11"/>
         </w:numPr>
-        <w:spacing w:line="360" w:lineRule="auto"/>
+        <w:spacing w:line="480" w:lineRule="auto"/>
         <w:jc w:val="both"/>
         <w:rPr>
           <w:rFonts w:ascii="Times New Roman" w:eastAsia="Times New Roman" w:hAnsi="Times New Roman" w:cs="Times New Roman"/>
@@ -412,7 +412,7 @@
           <w:ilvl w:val="0"/>
           <w:numId w:val="1"/>
         </w:numPr>
-        <w:spacing w:line="360" w:lineRule="auto"/>
+        <w:spacing w:line="480" w:lineRule="auto"/>
         <w:jc w:val="both"/>
         <w:rPr>
           <w:rFonts w:ascii="Times New Roman" w:eastAsia="Times New Roman" w:hAnsi="Times New Roman" w:cs="Times New Roman"/>
@@ -437,7 +437,7 @@
           <w:ilvl w:val="0"/>
           <w:numId w:val="4"/>
         </w:numPr>
-        <w:spacing w:line="360" w:lineRule="auto"/>
+        <w:spacing w:line="480" w:lineRule="auto"/>
         <w:jc w:val="both"/>
         <w:rPr>
           <w:rFonts w:ascii="Times New Roman" w:eastAsia="Times New Roman" w:hAnsi="Times New Roman" w:cs="Times New Roman"/>
@@ -462,7 +462,7 @@
           <w:ilvl w:val="0"/>
           <w:numId w:val="4"/>
         </w:numPr>
-        <w:spacing w:line="360" w:lineRule="auto"/>
+        <w:spacing w:line="480" w:lineRule="auto"/>
         <w:jc w:val="both"/>
         <w:rPr>
           <w:rFonts w:ascii="Times New Roman" w:eastAsia="Times New Roman" w:hAnsi="Times New Roman" w:cs="Times New Roman"/>
@@ -487,7 +487,7 @@
           <w:ilvl w:val="0"/>
           <w:numId w:val="1"/>
         </w:numPr>
-        <w:spacing w:line="360" w:lineRule="auto"/>
+        <w:spacing w:line="480" w:lineRule="auto"/>
         <w:jc w:val="both"/>
         <w:rPr>
           <w:rFonts w:ascii="Times New Roman" w:eastAsia="Times New Roman" w:hAnsi="Times New Roman" w:cs="Times New Roman"/>
@@ -512,7 +512,7 @@
           <w:ilvl w:val="0"/>
           <w:numId w:val="8"/>
         </w:numPr>
-        <w:spacing w:line="360" w:lineRule="auto"/>
+        <w:spacing w:line="480" w:lineRule="auto"/>
         <w:jc w:val="both"/>
         <w:rPr>
           <w:rFonts w:ascii="Times New Roman" w:eastAsia="Times New Roman" w:hAnsi="Times New Roman" w:cs="Times New Roman"/>
@@ -537,7 +537,7 @@
           <w:ilvl w:val="0"/>
           <w:numId w:val="8"/>
         </w:numPr>
-        <w:spacing w:line="360" w:lineRule="auto"/>
+        <w:spacing w:line="480" w:lineRule="auto"/>
         <w:jc w:val="both"/>
         <w:rPr>
           <w:rFonts w:ascii="Times New Roman" w:eastAsia="Times New Roman" w:hAnsi="Times New Roman" w:cs="Times New Roman"/>
@@ -562,7 +562,7 @@
           <w:ilvl w:val="0"/>
           <w:numId w:val="8"/>
         </w:numPr>
-        <w:spacing w:line="360" w:lineRule="auto"/>
+        <w:spacing w:line="480" w:lineRule="auto"/>
         <w:jc w:val="both"/>
         <w:rPr>
           <w:rFonts w:ascii="Times New Roman" w:eastAsia="Times New Roman" w:hAnsi="Times New Roman" w:cs="Times New Roman"/>
@@ -587,7 +587,7 @@
           <w:ilvl w:val="0"/>
           <w:numId w:val="8"/>
         </w:numPr>
-        <w:spacing w:line="360" w:lineRule="auto"/>
+        <w:spacing w:line="480" w:lineRule="auto"/>
         <w:jc w:val="both"/>
         <w:rPr>
           <w:rFonts w:ascii="Times New Roman" w:eastAsia="Times New Roman" w:hAnsi="Times New Roman" w:cs="Times New Roman"/>
@@ -667,7 +667,7 @@
         <mc:AlternateContent>
           <mc:Choice Requires="wpg">
             <w:drawing>
-              <wp:inline distT="114300" distB="114300" distL="114300" distR="114300" wp14:anchorId="6142A577" wp14:editId="7E3E79B7">
+              <wp:inline distT="114300" distB="114300" distL="114300" distR="114300" wp14:anchorId="6142A577" wp14:editId="2FDFE500">
                 <wp:extent cx="5948363" cy="3527963"/>
                 <wp:effectExtent l="19050" t="0" r="33655" b="0"/>
                 <wp:docPr id="1" name="Group 1"/>
@@ -803,8 +803,8 @@
                         <wps:cNvSpPr/>
                         <wps:spPr>
                           <a:xfrm>
-                            <a:off x="5232000" y="934300"/>
-                            <a:ext cx="1180200" cy="1209600"/>
+                            <a:off x="5231720" y="738033"/>
+                            <a:ext cx="1180200" cy="1405531"/>
                           </a:xfrm>
                           <a:prstGeom prst="can">
                             <a:avLst>
@@ -843,8 +843,8 @@
                         <wps:cNvSpPr txBox="1"/>
                         <wps:spPr>
                           <a:xfrm>
-                            <a:off x="688500" y="1189600"/>
-                            <a:ext cx="1022700" cy="639900"/>
+                            <a:off x="609746" y="1032478"/>
+                            <a:ext cx="1221329" cy="895063"/>
                           </a:xfrm>
                           <a:prstGeom prst="rect">
                             <a:avLst/>
@@ -1420,8 +1420,8 @@
                         <wps:cNvSpPr txBox="1"/>
                         <wps:spPr>
                           <a:xfrm>
-                            <a:off x="5310675" y="1298175"/>
-                            <a:ext cx="944100" cy="639900"/>
+                            <a:off x="5266100" y="1069060"/>
+                            <a:ext cx="1213446" cy="858180"/>
                           </a:xfrm>
                           <a:prstGeom prst="rect">
                             <a:avLst/>
@@ -1511,7 +1511,7 @@
           </mc:Choice>
           <mc:Fallback>
             <w:pict>
-              <v:group w14:anchorId="6142A577" id="Group 1" o:spid="_x0000_s1026" style="width:468.4pt;height:277.8pt;mso-position-horizontal-relative:char;mso-position-vertical-relative:line" coordorigin=",-688" coordsize="69120,52683" o:gfxdata="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">
+              <v:group w14:anchorId="6142A577" id="Group 1" o:spid="_x0000_s1026" style="width:468.4pt;height:277.8pt;mso-position-horizontal-relative:char;mso-position-vertical-relative:line" coordorigin=",-688" coordsize="69120,52683" o:gfxdata="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">
                 <v:shape id="Cloud 2" o:spid="_x0000_s1027" style="position:absolute;top:-688;width:69120;height:50209;visibility:visible;mso-wrap-style:square;v-text-anchor:middle" coordsize="43200,43200" o:spt="100" o:gfxdata="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" adj="-11796480,,5400" path="m3900,14370c3629,11657,4261,8921,5623,6907,7775,3726,11264,3017,14005,5202,15678,909,19914,22,22456,3432,23097,1683,24328,474,25749,200v1564,-302,3126,570,4084,2281c31215,267,33501,-460,35463,690v1495,876,2567,2710,2855,4886c40046,6218,41422,7998,41982,10318v407,1684,349,3513,-164,5142c43079,17694,43520,20590,43016,23322v-670,3632,-2888,6352,-5612,6882c37391,32471,36658,34621,35395,36101v-1919,2249,-4691,2538,-6840,714c27860,39948,25999,42343,23667,43106v-2748,899,-5616,-633,-7187,-3840c12772,42310,7956,40599,5804,35472,3690,35809,1705,34024,1110,31250,679,29243,1060,27077,2113,25551,619,24354,-213,22057,-5,19704,239,16949,1845,14791,3863,14507v12,-46,25,-91,37,-137xem4693,26177nfc3809,26271,2925,25993,2160,25380t4768,9519nfc6573,35092,6200,35220,5820,35280t10658,3810nfc16211,38544,15987,37961,15810,37350m28827,34751nfc28788,35398,28698,36038,28560,36660m34129,22954nfc36133,24282,37398,27058,37380,30090m41798,15354nfc41473,16386,40978,17302,40350,18030m38324,5426nfc38379,5843,38405,6266,38400,6690m29078,3952nfc29267,3369,29516,2826,29820,2340m22141,4720nfc22218,4238,22339,3771,22500,3330m14000,5192nfc14472,5568,14908,6021,15300,6540m4127,15789nfc4024,15325,3948,14851,3900,14370e">
                   <v:stroke startarrowwidth="narrow" startarrowlength="short" endarrowwidth="narrow" endarrowlength="short" joinstyle="round"/>
                   <v:formulas/>
@@ -1565,7 +1565,7 @@
                   </v:handles>
                   <o:complex v:ext="view"/>
                 </v:shapetype>
-                <v:shape id="Cylinder 5" o:spid="_x0000_s1030" type="#_x0000_t22" style="position:absolute;left:52320;top:9343;width:11802;height:12096;visibility:visible;mso-wrap-style:square;v-text-anchor:middle" o:gfxdata="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" adj="5269" fillcolor="#cfe2f3">
+                <v:shape id="Cylinder 5" o:spid="_x0000_s1030" type="#_x0000_t22" style="position:absolute;left:52317;top:7380;width:11802;height:14055;visibility:visible;mso-wrap-style:square;v-text-anchor:middle" o:gfxdata="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" adj="4534" fillcolor="#cfe2f3">
                   <v:stroke startarrowwidth="narrow" startarrowlength="short" endarrowwidth="narrow" endarrowlength="short"/>
                   <v:textbox inset="2.53958mm,2.53958mm,2.53958mm,2.53958mm">
                     <w:txbxContent>
@@ -1582,7 +1582,7 @@
                   <v:stroke joinstyle="miter"/>
                   <v:path gradientshapeok="t" o:connecttype="rect"/>
                 </v:shapetype>
-                <v:shape id="Text Box 6" o:spid="_x0000_s1031" type="#_x0000_t202" style="position:absolute;left:6885;top:11896;width:10227;height:6399;visibility:visible;mso-wrap-style:square;v-text-anchor:top" o:gfxdata="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" filled="f" stroked="f">
+                <v:shape id="Text Box 6" o:spid="_x0000_s1031" type="#_x0000_t202" style="position:absolute;left:6097;top:10324;width:12213;height:8951;visibility:visible;mso-wrap-style:square;v-text-anchor:top" o:gfxdata="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" filled="f" stroked="f">
                   <v:textbox inset="2.53958mm,2.53958mm,2.53958mm,2.53958mm">
                     <w:txbxContent>
                       <w:p>
@@ -1847,7 +1847,7 @@
                     </w:txbxContent>
                   </v:textbox>
                 </v:shape>
-                <v:shape id="Text Box 22" o:spid="_x0000_s1047" type="#_x0000_t202" style="position:absolute;left:53106;top:12981;width:9441;height:6399;visibility:visible;mso-wrap-style:square;v-text-anchor:top" o:gfxdata="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" filled="f" stroked="f">
+                <v:shape id="Text Box 22" o:spid="_x0000_s1047" type="#_x0000_t202" style="position:absolute;left:52661;top:10690;width:12134;height:8582;visibility:visible;mso-wrap-style:square;v-text-anchor:top" o:gfxdata="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" filled="f" stroked="f">
                   <v:textbox inset="2.53958mm,2.53958mm,2.53958mm,2.53958mm">
                     <w:txbxContent>
                       <w:p>
@@ -2496,7 +2496,7 @@
           <w:numId w:val="22"/>
         </w:numPr>
         <w:shd w:val="clear" w:color="auto" w:fill="FFFFFF"/>
-        <w:spacing w:before="0" w:beforeAutospacing="0" w:after="0" w:afterAutospacing="0" w:line="360" w:lineRule="auto"/>
+        <w:spacing w:before="0" w:beforeAutospacing="0" w:after="0" w:afterAutospacing="0" w:line="480" w:lineRule="auto"/>
         <w:ind w:left="1440" w:right="300"/>
         <w:jc w:val="both"/>
         <w:textAlignment w:val="baseline"/>
@@ -3551,7 +3551,7 @@
           <w:ilvl w:val="1"/>
           <w:numId w:val="5"/>
         </w:numPr>
-        <w:spacing w:line="360" w:lineRule="auto"/>
+        <w:spacing w:line="480" w:lineRule="auto"/>
         <w:rPr>
           <w:rFonts w:ascii="Times New Roman" w:eastAsia="Times New Roman" w:hAnsi="Times New Roman" w:cs="Times New Roman"/>
           <w:sz w:val="24"/>
@@ -3564,7 +3564,17 @@
           <w:sz w:val="24"/>
           <w:szCs w:val="24"/>
         </w:rPr>
-        <w:t>GUI is built with  React, HTML5 and CSS3</w:t>
+        <w:t xml:space="preserve">GUI is built with  React, </w:t>
+      </w:r>
+      <w:bookmarkStart w:id="27" w:name="_GoBack"/>
+      <w:bookmarkEnd w:id="27"/>
+      <w:r>
+        <w:rPr>
+          <w:rFonts w:ascii="Times New Roman" w:eastAsia="Times New Roman" w:hAnsi="Times New Roman" w:cs="Times New Roman"/>
+          <w:sz w:val="24"/>
+          <w:szCs w:val="24"/>
+        </w:rPr>
+        <w:t>HTML5 and CSS3</w:t>
       </w:r>
     </w:p>
     <w:p>
@@ -3890,6 +3900,7 @@
           <w:szCs w:val="24"/>
           <w:lang w:val="en-US"/>
         </w:rPr>
+        <w:lastRenderedPageBreak/>
         <w:t>System will be designed so it will be easy to maintain and scale up when the business grows</w:t>
       </w:r>
     </w:p>
@@ -3912,20 +3923,7 @@
           <w:szCs w:val="24"/>
           <w:lang w:val="en-US"/>
         </w:rPr>
-        <w:lastRenderedPageBreak/>
-        <w:t>Also, it depends on further requirements from the stakehol</w:t>
-      </w:r>
-      <w:bookmarkStart w:id="27" w:name="_GoBack"/>
-      <w:bookmarkEnd w:id="27"/>
-      <w:r>
-        <w:rPr>
-          <w:rFonts w:ascii="Times New Roman" w:hAnsi="Times New Roman" w:cs="Times New Roman"/>
-          <w:color w:val="000000"/>
-          <w:sz w:val="24"/>
-          <w:szCs w:val="24"/>
-          <w:lang w:val="en-US"/>
-        </w:rPr>
-        <w:t>ders</w:t>
+        <w:t>Also, it depends on further requirements from the stakeholders</w:t>
       </w:r>
     </w:p>
     <w:p>

</xml_diff>